<commit_message>
Refactored schema + added support for image titles, subscript, superscript
</commit_message>
<xml_diff>
--- a/xml/doc/offerte/offerte.docx
+++ b/xml/doc/offerte/offerte.docx
@@ -664,7 +664,7 @@
         <w:rPr>
           <w:rStyle w:val="VerbatimChar"/>
         </w:rPr>
-        <w:t xml:space="preserve">&lt;ros&gt;</w:t>
+        <w:t xml:space="preserve">&lt;company&gt;</w:t>
       </w:r>
       <w:r>
         <w:t xml:space="preserve"> </w:t>
@@ -722,7 +722,7 @@
         <w:rPr>
           <w:rStyle w:val="VerbatimChar"/>
         </w:rPr>
-        <w:t xml:space="preserve">&lt;ros&gt;</w:t>
+        <w:t xml:space="preserve">&lt;company&gt;</w:t>
       </w:r>
       <w:r>
         <w:br w:type="textWrapping"/>
@@ -3232,6 +3232,40 @@
       </w:r>
     </w:p>
     <w:p>
+      <w:r>
+        <w:t xml:space="preserve">Optionally, you can set an image caption by adding some text in the</w:t>
+      </w:r>
+      <w:r>
+        <w:t xml:space="preserve"> </w:t>
+      </w:r>
+      <w:r>
+        <w:rPr>
+          <w:rStyle w:val="VerbatimChar"/>
+        </w:rPr>
+        <w:t xml:space="preserve">title</w:t>
+      </w:r>
+      <w:r>
+        <w:t xml:space="preserve"> </w:t>
+      </w:r>
+      <w:r>
+        <w:t xml:space="preserve">attribute.</w:t>
+      </w:r>
+    </w:p>
+    <w:p>
+      <w:r>
+        <w:t xml:space="preserve">Example:</w:t>
+      </w:r>
+      <w:r>
+        <w:t xml:space="preserve"> </w:t>
+      </w:r>
+      <w:r>
+        <w:rPr>
+          <w:rStyle w:val="VerbatimChar"/>
+        </w:rPr>
+        <w:t xml:space="preserve">&lt;img src="../graphics/xmlsignatureexclusion.png" width="5" title="This is a funny picture LOL"/&gt;</w:t>
+      </w:r>
+    </w:p>
+    <w:p>
       <w:pPr>
         <w:pStyle w:val="Heading3"/>
       </w:pPr>
@@ -3408,6 +3442,88 @@
           <w:rStyle w:val="VerbatimChar"/>
         </w:rPr>
         <w:t xml:space="preserve">&lt;p&gt;&lt;monospace&gt;This text is monospace&lt;/monospace&gt; and this text is not.&lt;/p&gt;</w:t>
+      </w:r>
+    </w:p>
+    <w:p>
+      <w:r>
+        <w:rPr>
+          <w:b/>
+        </w:rPr>
+        <w:t xml:space="preserve">Superscript</w:t>
+      </w:r>
+    </w:p>
+    <w:p>
+      <w:r>
+        <w:t xml:space="preserve">To have inline text in superscript, wrap it in</w:t>
+      </w:r>
+      <w:r>
+        <w:t xml:space="preserve"> </w:t>
+      </w:r>
+      <w:r>
+        <w:rPr>
+          <w:rStyle w:val="VerbatimChar"/>
+        </w:rPr>
+        <w:t xml:space="preserve">&lt;sup&gt;</w:t>
+      </w:r>
+      <w:r>
+        <w:t xml:space="preserve"> </w:t>
+      </w:r>
+      <w:r>
+        <w:t xml:space="preserve">tags.</w:t>
+      </w:r>
+    </w:p>
+    <w:p>
+      <w:r>
+        <w:t xml:space="preserve">Example:</w:t>
+      </w:r>
+    </w:p>
+    <w:p>
+      <w:r>
+        <w:rPr>
+          <w:rStyle w:val="VerbatimChar"/>
+        </w:rPr>
+        <w:t xml:space="preserve">&lt;p&gt;&lt;sup&gt;This text is in superscript&lt;/sup&gt; and this text is not.&lt;/p&gt;</w:t>
+      </w:r>
+    </w:p>
+    <w:p>
+      <w:r>
+        <w:rPr>
+          <w:b/>
+        </w:rPr>
+        <w:t xml:space="preserve">Subscript</w:t>
+      </w:r>
+    </w:p>
+    <w:p>
+      <w:r>
+        <w:t xml:space="preserve">To have inline text in subscript, wrap it in</w:t>
+      </w:r>
+      <w:r>
+        <w:t xml:space="preserve"> </w:t>
+      </w:r>
+      <w:r>
+        <w:rPr>
+          <w:rStyle w:val="VerbatimChar"/>
+        </w:rPr>
+        <w:t xml:space="preserve">&lt;sub&gt;</w:t>
+      </w:r>
+      <w:r>
+        <w:t xml:space="preserve"> </w:t>
+      </w:r>
+      <w:r>
+        <w:t xml:space="preserve">tags.</w:t>
+      </w:r>
+    </w:p>
+    <w:p>
+      <w:r>
+        <w:t xml:space="preserve">Example:</w:t>
+      </w:r>
+    </w:p>
+    <w:p>
+      <w:r>
+        <w:rPr>
+          <w:rStyle w:val="VerbatimChar"/>
+        </w:rPr>
+        <w:t xml:space="preserve">&lt;p&gt;&lt;sub&gt;This text is in subscript&lt;/sub&gt; and this text is not.&lt;/p&gt;</w:t>
       </w:r>
     </w:p>
     <w:p>
@@ -3731,7 +3847,7 @@
     </w:lvl>
   </w:abstractNum>
   <w:abstractNum w:abstractNumId="990">
-    <w:nsid w:val="bd0fcc67"/>
+    <w:nsid w:val="14882210"/>
     <w:multiLevelType w:val="multilevel"/>
     <w:lvl w:ilvl="0">
       <w:numFmt w:val="bullet"/>
@@ -3812,7 +3928,7 @@
     </w:lvl>
   </w:abstractNum>
   <w:abstractNum w:abstractNumId="991">
-    <w:nsid w:val="59a54e97"/>
+    <w:nsid w:val="49f2df5c"/>
     <w:multiLevelType w:val="multilevel"/>
     <w:lvl w:ilvl="0">
       <w:numFmt w:val="bullet"/>

</xml_diff>

<commit_message>
placeholders are now robust, universal and case-inheriting
</commit_message>
<xml_diff>
--- a/xml/doc/offerte/offerte.docx
+++ b/xml/doc/offerte/offerte.docx
@@ -286,7 +286,7 @@
         </w:numPr>
       </w:pPr>
       <w:r>
-        <w:t xml:space="preserve">ROS-related information, in the '</w:t>
+        <w:t xml:space="preserve">Your-company-related information, in the '</w:t>
       </w:r>
       <w:r>
         <w:t xml:space="preserve">' element</w:t>
@@ -647,10 +647,10 @@
       <w:pPr>
         <w:pStyle w:val="Heading3"/>
       </w:pPr>
-      <w:bookmarkStart w:id="28" w:name="ros-information"/>
+      <w:bookmarkStart w:id="28" w:name="company-information"/>
       <w:bookmarkEnd w:id="28"/>
       <w:r>
-        <w:t xml:space="preserve">ROS information</w:t>
+        <w:t xml:space="preserve">Company information</w:t>
       </w:r>
     </w:p>
     <w:p>
@@ -688,7 +688,7 @@
         <w:t xml:space="preserve">&lt;full_name&gt;</w:t>
       </w:r>
       <w:r>
-        <w:t xml:space="preserve">, in which you should type ROS' official name, that is 'Radically Open Security'</w:t>
+        <w:t xml:space="preserve">, in which you should type your company's official name</w:t>
       </w:r>
     </w:p>
     <w:p>
@@ -706,7 +706,7 @@
         <w:t xml:space="preserve">&lt;legal_rep&gt;</w:t>
       </w:r>
       <w:r>
-        <w:t xml:space="preserve">, in which you should type the name of ROS' legal rep, that is 'Melanie Rieback'</w:t>
+        <w:t xml:space="preserve">, in which you should type the name of your legal rep</w:t>
       </w:r>
     </w:p>
     <w:p>
@@ -731,33 +731,25 @@
         <w:rPr>
           <w:rStyle w:val="VerbatimChar"/>
         </w:rPr>
-        <w:t xml:space="preserve">    &lt;full_name&gt;Radically Open Security&lt;/full_name&gt;</w:t>
-      </w:r>
-      <w:r>
-        <w:br w:type="textWrapping"/>
-      </w:r>
-      <w:r>
-        <w:rPr>
-          <w:rStyle w:val="VerbatimChar"/>
-        </w:rPr>
-        <w:t xml:space="preserve">    &lt;legal_rep&gt;Melanie Rieback&lt;/legal_rep&gt;</w:t>
-      </w:r>
-      <w:r>
-        <w:br w:type="textWrapping"/>
-      </w:r>
-      <w:r>
-        <w:rPr>
-          <w:rStyle w:val="VerbatimChar"/>
-        </w:rPr>
-        <w:t xml:space="preserve">&lt;/client&gt;</w:t>
-      </w:r>
-    </w:p>
-    <w:p>
-      <w:r>
-        <w:rPr>
-          <w:b/>
-        </w:rPr>
-        <w:t xml:space="preserve">No need to do anything here, the entity takes care of this</w:t>
+        <w:t xml:space="preserve">    &lt;full_name&gt;Shining Armour B.V.&lt;/full_name&gt;</w:t>
+      </w:r>
+      <w:r>
+        <w:br w:type="textWrapping"/>
+      </w:r>
+      <w:r>
+        <w:rPr>
+          <w:rStyle w:val="VerbatimChar"/>
+        </w:rPr>
+        <w:t xml:space="preserve">    &lt;legal_rep&gt;Sir Lancelot&lt;/legal_rep&gt;</w:t>
+      </w:r>
+      <w:r>
+        <w:br w:type="textWrapping"/>
+      </w:r>
+      <w:r>
+        <w:rPr>
+          <w:rStyle w:val="VerbatimChar"/>
+        </w:rPr>
+        <w:t xml:space="preserve">&lt;/company&gt;</w:t>
       </w:r>
     </w:p>
     <w:p>
@@ -906,8 +898,144 @@
       <w:pPr>
         <w:pStyle w:val="Heading3"/>
       </w:pPr>
-      <w:bookmarkStart w:id="30" w:name="version-history"/>
+      <w:bookmarkStart w:id="30" w:name="pentest-info"/>
       <w:bookmarkEnd w:id="30"/>
+      <w:r>
+        <w:t xml:space="preserve">Pentest Info</w:t>
+      </w:r>
+    </w:p>
+    <w:p>
+      <w:r>
+        <w:t xml:space="preserve">The</w:t>
+      </w:r>
+      <w:r>
+        <w:t xml:space="preserve"> </w:t>
+      </w:r>
+      <w:r>
+        <w:rPr>
+          <w:rStyle w:val="VerbatimChar"/>
+        </w:rPr>
+        <w:t xml:space="preserve">&lt;pentestinfo&gt;</w:t>
+      </w:r>
+      <w:r>
+        <w:t xml:space="preserve"> </w:t>
+      </w:r>
+      <w:r>
+        <w:t xml:space="preserve">element contains some data about the pentest itself. This element is useful as you can refer to its content using placeholders, allowing e.g. for standard referrals to the tested application name, pentest type or pentest duration.</w:t>
+      </w:r>
+    </w:p>
+    <w:p>
+      <w:r>
+        <w:t xml:space="preserve">Example:</w:t>
+      </w:r>
+    </w:p>
+    <w:p>
+      <w:pPr>
+        <w:pStyle w:val="SourceCode"/>
+      </w:pPr>
+      <w:r>
+        <w:rPr>
+          <w:rStyle w:val="VerbatimChar"/>
+        </w:rPr>
+        <w:t xml:space="preserve">&lt;pentestinfo&gt;</w:t>
+      </w:r>
+      <w:r>
+        <w:br w:type="textWrapping"/>
+      </w:r>
+      <w:r>
+        <w:rPr>
+          <w:rStyle w:val="VerbatimChar"/>
+        </w:rPr>
+        <w:t xml:space="preserve">        &lt;duration&gt;10&lt;/duration&gt;&lt;!-- duration of pentest, in working days --&gt;</w:t>
+      </w:r>
+      <w:r>
+        <w:br w:type="textWrapping"/>
+      </w:r>
+      <w:r>
+        <w:rPr>
+          <w:rStyle w:val="VerbatimChar"/>
+        </w:rPr>
+        <w:t xml:space="preserve">        &lt;test_planning&gt;January 1st until January 12th, 2015&lt;/test_planning&gt; &lt;!-- date or date range in text, e.g. May 18th until May 25th, 2015 --&gt;</w:t>
+      </w:r>
+      <w:r>
+        <w:br w:type="textWrapping"/>
+      </w:r>
+      <w:r>
+        <w:rPr>
+          <w:rStyle w:val="VerbatimChar"/>
+        </w:rPr>
+        <w:t xml:space="preserve">        &lt;report_writing&gt;January 15th until January 20th, 2015&lt;/report_writing&gt; &lt;!-- date or date range in text, e.g. May 18th until May 25th, 2015 --&gt;</w:t>
+      </w:r>
+      <w:r>
+        <w:br w:type="textWrapping"/>
+      </w:r>
+      <w:r>
+        <w:rPr>
+          <w:rStyle w:val="VerbatimChar"/>
+        </w:rPr>
+        <w:t xml:space="preserve">        &lt;report_due&gt;January 23rd, 2015&lt;/report_due&gt; &lt;!-- date or date range in text, e.g. May 18th until May 25th, 2015 --&gt;</w:t>
+      </w:r>
+      <w:r>
+        <w:br w:type="textWrapping"/>
+      </w:r>
+      <w:r>
+        <w:rPr>
+          <w:rStyle w:val="VerbatimChar"/>
+        </w:rPr>
+        <w:t xml:space="preserve">        &lt;nature&gt;time-boxed&lt;/nature&gt;</w:t>
+      </w:r>
+      <w:r>
+        <w:br w:type="textWrapping"/>
+      </w:r>
+      <w:r>
+        <w:rPr>
+          <w:rStyle w:val="VerbatimChar"/>
+        </w:rPr>
+        <w:t xml:space="preserve">        &lt;type&gt;black-box&lt;/type&gt;&lt;!-- please choose one of the following: black-box, grey-box, crystal-box --&gt;</w:t>
+      </w:r>
+      <w:r>
+        <w:br w:type="textWrapping"/>
+      </w:r>
+      <w:r>
+        <w:rPr>
+          <w:rStyle w:val="VerbatimChar"/>
+        </w:rPr>
+        <w:t xml:space="preserve">        &lt;fee&gt;50000&lt;/fee&gt;&lt;!-- euro is added automatically in the document --&gt;</w:t>
+      </w:r>
+      <w:r>
+        <w:br w:type="textWrapping"/>
+      </w:r>
+      <w:r>
+        <w:rPr>
+          <w:rStyle w:val="VerbatimChar"/>
+        </w:rPr>
+        <w:t xml:space="preserve">        &lt;target_application&gt;FishInABarrel&lt;/target_application&gt;&lt;!-- name of application to be tested (if any) --&gt;</w:t>
+      </w:r>
+      <w:r>
+        <w:br w:type="textWrapping"/>
+      </w:r>
+      <w:r>
+        <w:rPr>
+          <w:rStyle w:val="VerbatimChar"/>
+        </w:rPr>
+        <w:t xml:space="preserve">        &lt;target_application_producer&gt;H4ckers 'R' Us&lt;/target_application_producer&gt;</w:t>
+      </w:r>
+      <w:r>
+        <w:br w:type="textWrapping"/>
+      </w:r>
+      <w:r>
+        <w:rPr>
+          <w:rStyle w:val="VerbatimChar"/>
+        </w:rPr>
+        <w:t xml:space="preserve">    &lt;/pentestinfo&gt;</w:t>
+      </w:r>
+    </w:p>
+    <w:p>
+      <w:pPr>
+        <w:pStyle w:val="Heading3"/>
+      </w:pPr>
+      <w:bookmarkStart w:id="31" w:name="version-history"/>
+      <w:bookmarkEnd w:id="31"/>
       <w:r>
         <w:t xml:space="preserve">Version History</w:t>
       </w:r>
@@ -1215,8 +1343,8 @@
       <w:pPr>
         <w:pStyle w:val="Heading2"/>
       </w:pPr>
-      <w:bookmarkStart w:id="31" w:name="sections"/>
-      <w:bookmarkEnd w:id="31"/>
+      <w:bookmarkStart w:id="32" w:name="sections"/>
+      <w:bookmarkEnd w:id="32"/>
       <w:r>
         <w:t xml:space="preserve">Sections</w:t>
       </w:r>
@@ -1245,8 +1373,8 @@
       <w:pPr>
         <w:pStyle w:val="Heading3"/>
       </w:pPr>
-      <w:bookmarkStart w:id="32" w:name="section-title"/>
-      <w:bookmarkEnd w:id="32"/>
+      <w:bookmarkStart w:id="33" w:name="section-title"/>
+      <w:bookmarkEnd w:id="33"/>
       <w:r>
         <w:t xml:space="preserve">Section title</w:t>
       </w:r>
@@ -1318,8 +1446,8 @@
       <w:pPr>
         <w:pStyle w:val="Heading3"/>
       </w:pPr>
-      <w:bookmarkStart w:id="33" w:name="section-content"/>
-      <w:bookmarkEnd w:id="33"/>
+      <w:bookmarkStart w:id="34" w:name="section-content"/>
+      <w:bookmarkEnd w:id="34"/>
       <w:r>
         <w:t xml:space="preserve">Section content</w:t>
       </w:r>
@@ -1542,8 +1670,8 @@
       <w:pPr>
         <w:pStyle w:val="Heading2"/>
       </w:pPr>
-      <w:bookmarkStart w:id="34" w:name="annexes"/>
-      <w:bookmarkEnd w:id="34"/>
+      <w:bookmarkStart w:id="35" w:name="annexes"/>
+      <w:bookmarkEnd w:id="35"/>
       <w:r>
         <w:t xml:space="preserve">Annexes</w:t>
       </w:r>
@@ -1638,8 +1766,8 @@
       <w:pPr>
         <w:pStyle w:val="Heading2"/>
       </w:pPr>
-      <w:bookmarkStart w:id="35" w:name="generic-content"/>
-      <w:bookmarkEnd w:id="35"/>
+      <w:bookmarkStart w:id="36" w:name="generic-content"/>
+      <w:bookmarkEnd w:id="36"/>
       <w:r>
         <w:t xml:space="preserve">Generic content</w:t>
       </w:r>
@@ -1653,8 +1781,8 @@
       <w:pPr>
         <w:pStyle w:val="Heading3"/>
       </w:pPr>
-      <w:bookmarkStart w:id="36" w:name="paragraphs"/>
-      <w:bookmarkEnd w:id="36"/>
+      <w:bookmarkStart w:id="37" w:name="paragraphs"/>
+      <w:bookmarkEnd w:id="37"/>
       <w:r>
         <w:t xml:space="preserve">Paragraphs</w:t>
       </w:r>
@@ -1693,8 +1821,8 @@
       <w:pPr>
         <w:pStyle w:val="Heading3"/>
       </w:pPr>
-      <w:bookmarkStart w:id="37" w:name="lists"/>
-      <w:bookmarkEnd w:id="37"/>
+      <w:bookmarkStart w:id="38" w:name="lists"/>
+      <w:bookmarkEnd w:id="38"/>
       <w:r>
         <w:t xml:space="preserve">Lists</w:t>
       </w:r>
@@ -2065,8 +2193,8 @@
       <w:pPr>
         <w:pStyle w:val="Heading3"/>
       </w:pPr>
-      <w:bookmarkStart w:id="38" w:name="codeinputoutput-blocks"/>
-      <w:bookmarkEnd w:id="38"/>
+      <w:bookmarkStart w:id="39" w:name="codeinputoutput-blocks"/>
+      <w:bookmarkEnd w:id="39"/>
       <w:r>
         <w:t xml:space="preserve">Code/Input/Output Blocks</w:t>
       </w:r>
@@ -2237,8 +2365,8 @@
       <w:pPr>
         <w:pStyle w:val="Heading4"/>
       </w:pPr>
-      <w:bookmarkStart w:id="39" w:name="help-the-code-in-my-pre-element-contains-characters-and-it-messes-with-my-xml"/>
-      <w:bookmarkEnd w:id="39"/>
+      <w:bookmarkStart w:id="40" w:name="help-the-code-in-my-pre-element-contains-characters-and-it-messes-with-my-xml"/>
+      <w:bookmarkEnd w:id="40"/>
       <w:r>
         <w:t xml:space="preserve">Help! The code in my pre element contains &lt; characters and it messes with my xml!</w:t>
       </w:r>
@@ -2264,8 +2392,8 @@
       <w:pPr>
         <w:pStyle w:val="Heading3"/>
       </w:pPr>
-      <w:bookmarkStart w:id="40" w:name="tables"/>
-      <w:bookmarkEnd w:id="40"/>
+      <w:bookmarkStart w:id="41" w:name="tables"/>
+      <w:bookmarkEnd w:id="41"/>
       <w:r>
         <w:t xml:space="preserve">Tables</w:t>
       </w:r>
@@ -3116,8 +3244,8 @@
       <w:pPr>
         <w:pStyle w:val="Heading2"/>
       </w:pPr>
-      <w:bookmarkStart w:id="41" w:name="images"/>
-      <w:bookmarkEnd w:id="41"/>
+      <w:bookmarkStart w:id="42" w:name="images"/>
+      <w:bookmarkEnd w:id="42"/>
       <w:r>
         <w:t xml:space="preserve">Images</w:t>
       </w:r>
@@ -3269,8 +3397,8 @@
       <w:pPr>
         <w:pStyle w:val="Heading3"/>
       </w:pPr>
-      <w:bookmarkStart w:id="42" w:name="inline-elements"/>
-      <w:bookmarkEnd w:id="42"/>
+      <w:bookmarkStart w:id="43" w:name="inline-elements"/>
+      <w:bookmarkEnd w:id="43"/>
       <w:r>
         <w:t xml:space="preserve">Inline elements</w:t>
       </w:r>
@@ -3606,8 +3734,8 @@
       <w:pPr>
         <w:pStyle w:val="Heading2"/>
       </w:pPr>
-      <w:bookmarkStart w:id="43" w:name="manual-breaks"/>
-      <w:bookmarkEnd w:id="43"/>
+      <w:bookmarkStart w:id="44" w:name="manual-breaks"/>
+      <w:bookmarkEnd w:id="44"/>
       <w:r>
         <w:t xml:space="preserve">Manual breaks</w:t>
       </w:r>
@@ -3616,8 +3744,8 @@
       <w:pPr>
         <w:pStyle w:val="Heading3"/>
       </w:pPr>
-      <w:bookmarkStart w:id="44" w:name="line-breaks"/>
-      <w:bookmarkEnd w:id="44"/>
+      <w:bookmarkStart w:id="45" w:name="line-breaks"/>
+      <w:bookmarkEnd w:id="45"/>
       <w:r>
         <w:t xml:space="preserve">Line breaks</w:t>
       </w:r>
@@ -3680,8 +3808,8 @@
       <w:pPr>
         <w:pStyle w:val="Heading3"/>
       </w:pPr>
-      <w:bookmarkStart w:id="45" w:name="page-breaks"/>
-      <w:bookmarkEnd w:id="45"/>
+      <w:bookmarkStart w:id="46" w:name="page-breaks"/>
+      <w:bookmarkEnd w:id="46"/>
       <w:r>
         <w:t xml:space="preserve">Page breaks</w:t>
       </w:r>
@@ -3847,7 +3975,7 @@
     </w:lvl>
   </w:abstractNum>
   <w:abstractNum w:abstractNumId="990">
-    <w:nsid w:val="14882210"/>
+    <w:nsid w:val="31119982"/>
     <w:multiLevelType w:val="multilevel"/>
     <w:lvl w:ilvl="0">
       <w:numFmt w:val="bullet"/>
@@ -3928,7 +4056,7 @@
     </w:lvl>
   </w:abstractNum>
   <w:abstractNum w:abstractNumId="991">
-    <w:nsid w:val="49f2df5c"/>
+    <w:nsid w:val="261743a1"/>
     <w:multiLevelType w:val="multilevel"/>
     <w:lvl w:ilvl="0">
       <w:numFmt w:val="bullet"/>

</xml_diff>